<commit_message>
Changed detaileerd test plan
</commit_message>
<xml_diff>
--- a/KT2/KT2.5/KT2.5.9 Gedetailleerd (technisch) testplan/Gedetailleerd (technisch) testplan v1.0.0.docx
+++ b/KT2/KT2.5/KT2.5.9 Gedetailleerd (technisch) testplan/Gedetailleerd (technisch) testplan v1.0.0.docx
@@ -1,6 +1,6 @@
 
 <file path=word/document.xml><?xml version="1.0" encoding="utf-8"?>
-<w:document xmlns:wpc="http://schemas.microsoft.com/office/word/2010/wordprocessingCanvas" xmlns:mc="http://schemas.openxmlformats.org/markup-compatibility/2006" xmlns:o="urn:schemas-microsoft-com:office:office" xmlns:r="http://schemas.openxmlformats.org/officeDocument/2006/relationships" xmlns:m="http://schemas.openxmlformats.org/officeDocument/2006/math" xmlns:v="urn:schemas-microsoft-com:vml" xmlns:wp14="http://schemas.microsoft.com/office/word/2010/wordprocessingDrawing" xmlns:wp="http://schemas.openxmlformats.org/drawingml/2006/wordprocessingDrawing" xmlns:w10="urn:schemas-microsoft-com:office:word" xmlns:w="http://schemas.openxmlformats.org/wordprocessingml/2006/main" xmlns:w14="http://schemas.microsoft.com/office/word/2010/wordml" xmlns:w15="http://schemas.microsoft.com/office/word/2012/wordml" xmlns:wpg="http://schemas.microsoft.com/office/word/2010/wordprocessingGroup" xmlns:wpi="http://schemas.microsoft.com/office/word/2010/wordprocessingInk" xmlns:wne="http://schemas.microsoft.com/office/word/2006/wordml" xmlns:wps="http://schemas.microsoft.com/office/word/2010/wordprocessingShape" mc:Ignorable="w14 w15 wp14">
+<w:document xmlns:wpc="http://schemas.microsoft.com/office/word/2010/wordprocessingCanvas" xmlns:cx="http://schemas.microsoft.com/office/drawing/2014/chartex" xmlns:cx1="http://schemas.microsoft.com/office/drawing/2015/9/8/chartex" xmlns:cx2="http://schemas.microsoft.com/office/drawing/2015/10/21/chartex" xmlns:cx3="http://schemas.microsoft.com/office/drawing/2016/5/9/chartex" xmlns:cx4="http://schemas.microsoft.com/office/drawing/2016/5/10/chartex" xmlns:cx5="http://schemas.microsoft.com/office/drawing/2016/5/11/chartex" xmlns:cx6="http://schemas.microsoft.com/office/drawing/2016/5/12/chartex" xmlns:cx7="http://schemas.microsoft.com/office/drawing/2016/5/13/chartex" xmlns:cx8="http://schemas.microsoft.com/office/drawing/2016/5/14/chartex" xmlns:mc="http://schemas.openxmlformats.org/markup-compatibility/2006" xmlns:aink="http://schemas.microsoft.com/office/drawing/2016/ink" xmlns:am3d="http://schemas.microsoft.com/office/drawing/2017/model3d" xmlns:o="urn:schemas-microsoft-com:office:office" xmlns:r="http://schemas.openxmlformats.org/officeDocument/2006/relationships" xmlns:m="http://schemas.openxmlformats.org/officeDocument/2006/math" xmlns:v="urn:schemas-microsoft-com:vml" xmlns:wp14="http://schemas.microsoft.com/office/word/2010/wordprocessingDrawing" xmlns:wp="http://schemas.openxmlformats.org/drawingml/2006/wordprocessingDrawing" xmlns:w10="urn:schemas-microsoft-com:office:word" xmlns:w="http://schemas.openxmlformats.org/wordprocessingml/2006/main" xmlns:w14="http://schemas.microsoft.com/office/word/2010/wordml" xmlns:w15="http://schemas.microsoft.com/office/word/2012/wordml" xmlns:w16cid="http://schemas.microsoft.com/office/word/2016/wordml/cid" xmlns:w16se="http://schemas.microsoft.com/office/word/2015/wordml/symex" xmlns:wpg="http://schemas.microsoft.com/office/word/2010/wordprocessingGroup" xmlns:wpi="http://schemas.microsoft.com/office/word/2010/wordprocessingInk" xmlns:wne="http://schemas.microsoft.com/office/word/2006/wordml" xmlns:wps="http://schemas.microsoft.com/office/word/2010/wordprocessingShape" mc:Ignorable="w14 w15 w16se w16cid wp14">
   <w:body>
     <w:sdt>
       <w:sdtPr>
@@ -189,7 +189,27 @@
                   <w:szCs w:val="28"/>
                   <w:lang w:val="nl-NL"/>
                 </w:rPr>
-                <w:t xml:space="preserve"> Kenley Strik</w:t>
+                <w:t xml:space="preserve"> </w:t>
+              </w:r>
+              <w:proofErr w:type="spellStart"/>
+              <w:r>
+                <w:rPr>
+                  <w:color w:val="4472C4" w:themeColor="accent1"/>
+                  <w:sz w:val="28"/>
+                  <w:szCs w:val="28"/>
+                  <w:lang w:val="nl-NL"/>
+                </w:rPr>
+                <w:t>Kenley</w:t>
+              </w:r>
+              <w:proofErr w:type="spellEnd"/>
+              <w:r>
+                <w:rPr>
+                  <w:color w:val="4472C4" w:themeColor="accent1"/>
+                  <w:sz w:val="28"/>
+                  <w:szCs w:val="28"/>
+                  <w:lang w:val="nl-NL"/>
+                </w:rPr>
+                <w:t xml:space="preserve"> Strik</w:t>
               </w:r>
             </w:p>
           </w:sdtContent>
@@ -448,6 +468,7 @@
                               <w:calendar w:val="gregorian"/>
                             </w:date>
                           </w:sdtPr>
+                          <w:sdtEndPr/>
                           <w:sdtContent>
                             <w:p>
                               <w:pPr>
@@ -497,6 +518,7 @@
                               <w:dataBinding w:prefixMappings="xmlns:ns0='http://schemas.openxmlformats.org/officeDocument/2006/extended-properties' " w:xpath="/ns0:Properties[1]/ns0:Company[1]" w:storeItemID="{6668398D-A668-4E3E-A5EB-62B293D839F1}"/>
                               <w:text/>
                             </w:sdtPr>
+                            <w:sdtEndPr/>
                             <w:sdtContent>
                               <w:r>
                                 <w:rPr>
@@ -530,6 +552,7 @@
                               <w:dataBinding w:prefixMappings="xmlns:ns0='http://schemas.microsoft.com/office/2006/coverPageProps' " w:xpath="/ns0:CoverPageProperties[1]/ns0:CompanyAddress[1]" w:storeItemID="{55AF091B-3C7A-41E3-B477-F2FDAA23CFDA}"/>
                               <w:text/>
                             </w:sdtPr>
+                            <w:sdtEndPr/>
                             <w:sdtContent>
                               <w:r>
                                 <w:rPr>
@@ -1016,27 +1039,26 @@
         </w:rPr>
         <w:t>deze doen wat ze moeten doen. Als er wordt geconstateerd dat elke methode doet wat het moet doen, zal er worden gekeken of de gehele applicatie werkt.</w:t>
       </w:r>
+      <w:r>
+        <w:rPr>
+          <w:lang w:val="nl-NL"/>
+        </w:rPr>
+        <w:t xml:space="preserve"> Voor het resultaat van de unit test zie document ….</w:t>
+      </w:r>
       <w:bookmarkStart w:id="1" w:name="_GoBack"/>
       <w:bookmarkEnd w:id="1"/>
     </w:p>
     <w:p>
       <w:pPr>
-        <w:pStyle w:val="Kop2"/>
-        <w:rPr>
-          <w:lang w:val="nl-NL"/>
-        </w:rPr>
-      </w:pPr>
-      <w:r>
-        <w:rPr>
-          <w:lang w:val="nl-NL"/>
-        </w:rPr>
-        <w:t>Gebruikers</w:t>
-      </w:r>
-      <w:r>
-        <w:rPr>
-          <w:lang w:val="nl-NL"/>
-        </w:rPr>
-        <w:t xml:space="preserve"> interface</w:t>
+        <w:rPr>
+          <w:lang w:val="nl-NL"/>
+        </w:rPr>
+      </w:pPr>
+      <w:r>
+        <w:rPr>
+          <w:lang w:val="nl-NL"/>
+        </w:rPr>
+        <w:t>Als de applicatie negatief door de test komt zullen alle fouten worden opgelost en de test opnieuw worden uitgevoerd, net zolang de applicatie helemaal naar behoren werkt.</w:t>
       </w:r>
     </w:p>
     <w:p>
@@ -1045,17 +1067,77 @@
           <w:lang w:val="nl-NL"/>
         </w:rPr>
       </w:pPr>
-      <w:r>
-        <w:rPr>
-          <w:lang w:val="nl-NL"/>
-        </w:rPr>
-        <w:t>Met gebruik van UI Testing testen wij de gebruikers i</w:t>
+    </w:p>
+    <w:p>
+      <w:pPr>
+        <w:pStyle w:val="Kop2"/>
+        <w:rPr>
+          <w:lang w:val="nl-NL"/>
+        </w:rPr>
+      </w:pPr>
+      <w:r>
+        <w:rPr>
+          <w:lang w:val="nl-NL"/>
+        </w:rPr>
+        <w:t>Gebruikers</w:t>
+      </w:r>
+      <w:r>
+        <w:rPr>
+          <w:lang w:val="nl-NL"/>
+        </w:rPr>
+        <w:t xml:space="preserve"> interface</w:t>
+      </w:r>
+    </w:p>
+    <w:p>
+      <w:pPr>
+        <w:rPr>
+          <w:lang w:val="nl-NL"/>
+        </w:rPr>
+      </w:pPr>
+      <w:r>
+        <w:rPr>
+          <w:lang w:val="nl-NL"/>
+        </w:rPr>
+        <w:t xml:space="preserve">Met gebruik van UI </w:t>
+      </w:r>
+      <w:proofErr w:type="spellStart"/>
+      <w:r>
+        <w:rPr>
+          <w:lang w:val="nl-NL"/>
+        </w:rPr>
+        <w:t>Testing</w:t>
+      </w:r>
+      <w:proofErr w:type="spellEnd"/>
+      <w:r>
+        <w:rPr>
+          <w:lang w:val="nl-NL"/>
+        </w:rPr>
+        <w:t xml:space="preserve"> testen wij de gebruikers i</w:t>
       </w:r>
       <w:r>
         <w:rPr>
           <w:lang w:val="nl-NL"/>
         </w:rPr>
         <w:t>nterface. Wij testen hiermee of alle aspecten van de gebruikers interface werken. We kijken of alle pagina’s werken en of naar elke pagina kan worden genavigeerd. Ook kijken we of alle UI elementen werken als verwacht en er functionaliteit achter elk element is gekoppeld.</w:t>
+      </w:r>
+      <w:r>
+        <w:rPr>
+          <w:lang w:val="nl-NL"/>
+        </w:rPr>
+        <w:t xml:space="preserve"> Voor de test resultaten zie document …</w:t>
+      </w:r>
+    </w:p>
+    <w:p>
+      <w:pPr>
+        <w:rPr>
+          <w:lang w:val="nl-NL"/>
+        </w:rPr>
+      </w:pPr>
+      <w:r>
+        <w:rPr>
+          <w:lang w:val="nl-NL"/>
+        </w:rPr>
+        <w:t>Als de applicatie negatief door de test komt zullen alle fouten worden opgelost en de test opnieuw worden uitgevoerd, net zolang de applicatie helemaal naar behoren werkt.</w:t>
       </w:r>
     </w:p>
     <w:p>
@@ -1178,7 +1260,20 @@
           <w:lang w:val="nl-NL"/>
         </w:rPr>
         <w:tab/>
-        <w:t>Kenley Strik</w:t>
+      </w:r>
+      <w:proofErr w:type="spellStart"/>
+      <w:r>
+        <w:rPr>
+          <w:lang w:val="nl-NL"/>
+        </w:rPr>
+        <w:t>Kenley</w:t>
+      </w:r>
+      <w:proofErr w:type="spellEnd"/>
+      <w:r>
+        <w:rPr>
+          <w:lang w:val="nl-NL"/>
+        </w:rPr>
+        <w:t xml:space="preserve"> Strik</w:t>
       </w:r>
     </w:p>
     <w:p>
@@ -1234,7 +1329,7 @@
 </file>
 
 <file path=word/endnotes.xml><?xml version="1.0" encoding="utf-8"?>
-<w:endnotes xmlns:wpc="http://schemas.microsoft.com/office/word/2010/wordprocessingCanvas" xmlns:mc="http://schemas.openxmlformats.org/markup-compatibility/2006" xmlns:o="urn:schemas-microsoft-com:office:office" xmlns:r="http://schemas.openxmlformats.org/officeDocument/2006/relationships" xmlns:m="http://schemas.openxmlformats.org/officeDocument/2006/math" xmlns:v="urn:schemas-microsoft-com:vml" xmlns:wp14="http://schemas.microsoft.com/office/word/2010/wordprocessingDrawing" xmlns:wp="http://schemas.openxmlformats.org/drawingml/2006/wordprocessingDrawing" xmlns:w10="urn:schemas-microsoft-com:office:word" xmlns:w="http://schemas.openxmlformats.org/wordprocessingml/2006/main" xmlns:w14="http://schemas.microsoft.com/office/word/2010/wordml" xmlns:w15="http://schemas.microsoft.com/office/word/2012/wordml" xmlns:wpg="http://schemas.microsoft.com/office/word/2010/wordprocessingGroup" xmlns:wpi="http://schemas.microsoft.com/office/word/2010/wordprocessingInk" xmlns:wne="http://schemas.microsoft.com/office/word/2006/wordml" xmlns:wps="http://schemas.microsoft.com/office/word/2010/wordprocessingShape" mc:Ignorable="w14 w15 wp14">
+<w:endnotes xmlns:wpc="http://schemas.microsoft.com/office/word/2010/wordprocessingCanvas" xmlns:cx="http://schemas.microsoft.com/office/drawing/2014/chartex" xmlns:cx1="http://schemas.microsoft.com/office/drawing/2015/9/8/chartex" xmlns:cx2="http://schemas.microsoft.com/office/drawing/2015/10/21/chartex" xmlns:cx3="http://schemas.microsoft.com/office/drawing/2016/5/9/chartex" xmlns:cx4="http://schemas.microsoft.com/office/drawing/2016/5/10/chartex" xmlns:cx5="http://schemas.microsoft.com/office/drawing/2016/5/11/chartex" xmlns:cx6="http://schemas.microsoft.com/office/drawing/2016/5/12/chartex" xmlns:cx7="http://schemas.microsoft.com/office/drawing/2016/5/13/chartex" xmlns:cx8="http://schemas.microsoft.com/office/drawing/2016/5/14/chartex" xmlns:mc="http://schemas.openxmlformats.org/markup-compatibility/2006" xmlns:aink="http://schemas.microsoft.com/office/drawing/2016/ink" xmlns:am3d="http://schemas.microsoft.com/office/drawing/2017/model3d" xmlns:o="urn:schemas-microsoft-com:office:office" xmlns:r="http://schemas.openxmlformats.org/officeDocument/2006/relationships" xmlns:m="http://schemas.openxmlformats.org/officeDocument/2006/math" xmlns:v="urn:schemas-microsoft-com:vml" xmlns:wp14="http://schemas.microsoft.com/office/word/2010/wordprocessingDrawing" xmlns:wp="http://schemas.openxmlformats.org/drawingml/2006/wordprocessingDrawing" xmlns:w10="urn:schemas-microsoft-com:office:word" xmlns:w="http://schemas.openxmlformats.org/wordprocessingml/2006/main" xmlns:w14="http://schemas.microsoft.com/office/word/2010/wordml" xmlns:w15="http://schemas.microsoft.com/office/word/2012/wordml" xmlns:w16cid="http://schemas.microsoft.com/office/word/2016/wordml/cid" xmlns:w16se="http://schemas.microsoft.com/office/word/2015/wordml/symex" xmlns:wpg="http://schemas.microsoft.com/office/word/2010/wordprocessingGroup" xmlns:wpi="http://schemas.microsoft.com/office/word/2010/wordprocessingInk" xmlns:wne="http://schemas.microsoft.com/office/word/2006/wordml" xmlns:wps="http://schemas.microsoft.com/office/word/2010/wordprocessingShape" mc:Ignorable="w14 w15 w16se w16cid wp14">
   <w:endnote w:type="separator" w:id="-1">
     <w:p>
       <w:pPr>
@@ -1259,7 +1354,7 @@
 </file>
 
 <file path=word/footer1.xml><?xml version="1.0" encoding="utf-8"?>
-<w:ftr xmlns:wpc="http://schemas.microsoft.com/office/word/2010/wordprocessingCanvas" xmlns:mc="http://schemas.openxmlformats.org/markup-compatibility/2006" xmlns:o="urn:schemas-microsoft-com:office:office" xmlns:r="http://schemas.openxmlformats.org/officeDocument/2006/relationships" xmlns:m="http://schemas.openxmlformats.org/officeDocument/2006/math" xmlns:v="urn:schemas-microsoft-com:vml" xmlns:wp14="http://schemas.microsoft.com/office/word/2010/wordprocessingDrawing" xmlns:wp="http://schemas.openxmlformats.org/drawingml/2006/wordprocessingDrawing" xmlns:w10="urn:schemas-microsoft-com:office:word" xmlns:w="http://schemas.openxmlformats.org/wordprocessingml/2006/main" xmlns:w14="http://schemas.microsoft.com/office/word/2010/wordml" xmlns:w15="http://schemas.microsoft.com/office/word/2012/wordml" xmlns:wpg="http://schemas.microsoft.com/office/word/2010/wordprocessingGroup" xmlns:wpi="http://schemas.microsoft.com/office/word/2010/wordprocessingInk" xmlns:wne="http://schemas.microsoft.com/office/word/2006/wordml" xmlns:wps="http://schemas.microsoft.com/office/word/2010/wordprocessingShape" mc:Ignorable="w14 w15 wp14">
+<w:ftr xmlns:wpc="http://schemas.microsoft.com/office/word/2010/wordprocessingCanvas" xmlns:cx="http://schemas.microsoft.com/office/drawing/2014/chartex" xmlns:cx1="http://schemas.microsoft.com/office/drawing/2015/9/8/chartex" xmlns:cx2="http://schemas.microsoft.com/office/drawing/2015/10/21/chartex" xmlns:cx3="http://schemas.microsoft.com/office/drawing/2016/5/9/chartex" xmlns:cx4="http://schemas.microsoft.com/office/drawing/2016/5/10/chartex" xmlns:cx5="http://schemas.microsoft.com/office/drawing/2016/5/11/chartex" xmlns:cx6="http://schemas.microsoft.com/office/drawing/2016/5/12/chartex" xmlns:cx7="http://schemas.microsoft.com/office/drawing/2016/5/13/chartex" xmlns:cx8="http://schemas.microsoft.com/office/drawing/2016/5/14/chartex" xmlns:mc="http://schemas.openxmlformats.org/markup-compatibility/2006" xmlns:aink="http://schemas.microsoft.com/office/drawing/2016/ink" xmlns:am3d="http://schemas.microsoft.com/office/drawing/2017/model3d" xmlns:o="urn:schemas-microsoft-com:office:office" xmlns:r="http://schemas.openxmlformats.org/officeDocument/2006/relationships" xmlns:m="http://schemas.openxmlformats.org/officeDocument/2006/math" xmlns:v="urn:schemas-microsoft-com:vml" xmlns:wp14="http://schemas.microsoft.com/office/word/2010/wordprocessingDrawing" xmlns:wp="http://schemas.openxmlformats.org/drawingml/2006/wordprocessingDrawing" xmlns:w10="urn:schemas-microsoft-com:office:word" xmlns:w="http://schemas.openxmlformats.org/wordprocessingml/2006/main" xmlns:w14="http://schemas.microsoft.com/office/word/2010/wordml" xmlns:w15="http://schemas.microsoft.com/office/word/2012/wordml" xmlns:w16cid="http://schemas.microsoft.com/office/word/2016/wordml/cid" xmlns:w16se="http://schemas.microsoft.com/office/word/2015/wordml/symex" xmlns:wpg="http://schemas.microsoft.com/office/word/2010/wordprocessingGroup" xmlns:wpi="http://schemas.microsoft.com/office/word/2010/wordprocessingInk" xmlns:wne="http://schemas.microsoft.com/office/word/2006/wordml" xmlns:wps="http://schemas.microsoft.com/office/word/2010/wordprocessingShape" mc:Ignorable="w14 w15 w16se w16cid wp14">
   <w:sdt>
     <w:sdtPr>
       <w:id w:val="-314260293"/>
@@ -1305,7 +1400,7 @@
 </file>
 
 <file path=word/footnotes.xml><?xml version="1.0" encoding="utf-8"?>
-<w:footnotes xmlns:wpc="http://schemas.microsoft.com/office/word/2010/wordprocessingCanvas" xmlns:mc="http://schemas.openxmlformats.org/markup-compatibility/2006" xmlns:o="urn:schemas-microsoft-com:office:office" xmlns:r="http://schemas.openxmlformats.org/officeDocument/2006/relationships" xmlns:m="http://schemas.openxmlformats.org/officeDocument/2006/math" xmlns:v="urn:schemas-microsoft-com:vml" xmlns:wp14="http://schemas.microsoft.com/office/word/2010/wordprocessingDrawing" xmlns:wp="http://schemas.openxmlformats.org/drawingml/2006/wordprocessingDrawing" xmlns:w10="urn:schemas-microsoft-com:office:word" xmlns:w="http://schemas.openxmlformats.org/wordprocessingml/2006/main" xmlns:w14="http://schemas.microsoft.com/office/word/2010/wordml" xmlns:w15="http://schemas.microsoft.com/office/word/2012/wordml" xmlns:wpg="http://schemas.microsoft.com/office/word/2010/wordprocessingGroup" xmlns:wpi="http://schemas.microsoft.com/office/word/2010/wordprocessingInk" xmlns:wne="http://schemas.microsoft.com/office/word/2006/wordml" xmlns:wps="http://schemas.microsoft.com/office/word/2010/wordprocessingShape" mc:Ignorable="w14 w15 wp14">
+<w:footnotes xmlns:wpc="http://schemas.microsoft.com/office/word/2010/wordprocessingCanvas" xmlns:cx="http://schemas.microsoft.com/office/drawing/2014/chartex" xmlns:cx1="http://schemas.microsoft.com/office/drawing/2015/9/8/chartex" xmlns:cx2="http://schemas.microsoft.com/office/drawing/2015/10/21/chartex" xmlns:cx3="http://schemas.microsoft.com/office/drawing/2016/5/9/chartex" xmlns:cx4="http://schemas.microsoft.com/office/drawing/2016/5/10/chartex" xmlns:cx5="http://schemas.microsoft.com/office/drawing/2016/5/11/chartex" xmlns:cx6="http://schemas.microsoft.com/office/drawing/2016/5/12/chartex" xmlns:cx7="http://schemas.microsoft.com/office/drawing/2016/5/13/chartex" xmlns:cx8="http://schemas.microsoft.com/office/drawing/2016/5/14/chartex" xmlns:mc="http://schemas.openxmlformats.org/markup-compatibility/2006" xmlns:aink="http://schemas.microsoft.com/office/drawing/2016/ink" xmlns:am3d="http://schemas.microsoft.com/office/drawing/2017/model3d" xmlns:o="urn:schemas-microsoft-com:office:office" xmlns:r="http://schemas.openxmlformats.org/officeDocument/2006/relationships" xmlns:m="http://schemas.openxmlformats.org/officeDocument/2006/math" xmlns:v="urn:schemas-microsoft-com:vml" xmlns:wp14="http://schemas.microsoft.com/office/word/2010/wordprocessingDrawing" xmlns:wp="http://schemas.openxmlformats.org/drawingml/2006/wordprocessingDrawing" xmlns:w10="urn:schemas-microsoft-com:office:word" xmlns:w="http://schemas.openxmlformats.org/wordprocessingml/2006/main" xmlns:w14="http://schemas.microsoft.com/office/word/2010/wordml" xmlns:w15="http://schemas.microsoft.com/office/word/2012/wordml" xmlns:w16cid="http://schemas.microsoft.com/office/word/2016/wordml/cid" xmlns:w16se="http://schemas.microsoft.com/office/word/2015/wordml/symex" xmlns:wpg="http://schemas.microsoft.com/office/word/2010/wordprocessingGroup" xmlns:wpi="http://schemas.microsoft.com/office/word/2010/wordprocessingInk" xmlns:wne="http://schemas.microsoft.com/office/word/2006/wordml" xmlns:wps="http://schemas.microsoft.com/office/word/2010/wordprocessingShape" mc:Ignorable="w14 w15 w16se w16cid wp14">
   <w:footnote w:type="separator" w:id="-1">
     <w:p>
       <w:pPr>
@@ -1330,7 +1425,7 @@
 </file>
 
 <file path=word/numbering.xml><?xml version="1.0" encoding="utf-8"?>
-<w:numbering xmlns:wpc="http://schemas.microsoft.com/office/word/2010/wordprocessingCanvas" xmlns:mc="http://schemas.openxmlformats.org/markup-compatibility/2006" xmlns:o="urn:schemas-microsoft-com:office:office" xmlns:r="http://schemas.openxmlformats.org/officeDocument/2006/relationships" xmlns:m="http://schemas.openxmlformats.org/officeDocument/2006/math" xmlns:v="urn:schemas-microsoft-com:vml" xmlns:wp14="http://schemas.microsoft.com/office/word/2010/wordprocessingDrawing" xmlns:wp="http://schemas.openxmlformats.org/drawingml/2006/wordprocessingDrawing" xmlns:w10="urn:schemas-microsoft-com:office:word" xmlns:w="http://schemas.openxmlformats.org/wordprocessingml/2006/main" xmlns:w14="http://schemas.microsoft.com/office/word/2010/wordml" xmlns:w15="http://schemas.microsoft.com/office/word/2012/wordml" xmlns:wpg="http://schemas.microsoft.com/office/word/2010/wordprocessingGroup" xmlns:wpi="http://schemas.microsoft.com/office/word/2010/wordprocessingInk" xmlns:wne="http://schemas.microsoft.com/office/word/2006/wordml" xmlns:wps="http://schemas.microsoft.com/office/word/2010/wordprocessingShape" mc:Ignorable="w14 w15 wp14">
+<w:numbering xmlns:wpc="http://schemas.microsoft.com/office/word/2010/wordprocessingCanvas" xmlns:cx="http://schemas.microsoft.com/office/drawing/2014/chartex" xmlns:cx1="http://schemas.microsoft.com/office/drawing/2015/9/8/chartex" xmlns:cx2="http://schemas.microsoft.com/office/drawing/2015/10/21/chartex" xmlns:cx3="http://schemas.microsoft.com/office/drawing/2016/5/9/chartex" xmlns:cx4="http://schemas.microsoft.com/office/drawing/2016/5/10/chartex" xmlns:cx5="http://schemas.microsoft.com/office/drawing/2016/5/11/chartex" xmlns:cx6="http://schemas.microsoft.com/office/drawing/2016/5/12/chartex" xmlns:cx7="http://schemas.microsoft.com/office/drawing/2016/5/13/chartex" xmlns:cx8="http://schemas.microsoft.com/office/drawing/2016/5/14/chartex" xmlns:mc="http://schemas.openxmlformats.org/markup-compatibility/2006" xmlns:aink="http://schemas.microsoft.com/office/drawing/2016/ink" xmlns:am3d="http://schemas.microsoft.com/office/drawing/2017/model3d" xmlns:o="urn:schemas-microsoft-com:office:office" xmlns:r="http://schemas.openxmlformats.org/officeDocument/2006/relationships" xmlns:m="http://schemas.openxmlformats.org/officeDocument/2006/math" xmlns:v="urn:schemas-microsoft-com:vml" xmlns:wp14="http://schemas.microsoft.com/office/word/2010/wordprocessingDrawing" xmlns:wp="http://schemas.openxmlformats.org/drawingml/2006/wordprocessingDrawing" xmlns:w10="urn:schemas-microsoft-com:office:word" xmlns:w="http://schemas.openxmlformats.org/wordprocessingml/2006/main" xmlns:w14="http://schemas.microsoft.com/office/word/2010/wordml" xmlns:w15="http://schemas.microsoft.com/office/word/2012/wordml" xmlns:w16cid="http://schemas.microsoft.com/office/word/2016/wordml/cid" xmlns:w16se="http://schemas.microsoft.com/office/word/2015/wordml/symex" xmlns:wpg="http://schemas.microsoft.com/office/word/2010/wordprocessingGroup" xmlns:wpi="http://schemas.microsoft.com/office/word/2010/wordprocessingInk" xmlns:wne="http://schemas.microsoft.com/office/word/2006/wordml" xmlns:wps="http://schemas.microsoft.com/office/word/2010/wordprocessingShape" mc:Ignorable="w14 w15 w16se w16cid wp14">
   <w:abstractNum w:abstractNumId="0" w15:restartNumberingAfterBreak="0">
     <w:nsid w:val="0F957960"/>
     <w:multiLevelType w:val="hybridMultilevel"/>
@@ -1427,7 +1522,7 @@
 </file>
 
 <file path=word/styles.xml><?xml version="1.0" encoding="utf-8"?>
-<w:styles xmlns:mc="http://schemas.openxmlformats.org/markup-compatibility/2006" xmlns:r="http://schemas.openxmlformats.org/officeDocument/2006/relationships" xmlns:w="http://schemas.openxmlformats.org/wordprocessingml/2006/main" xmlns:w14="http://schemas.microsoft.com/office/word/2010/wordml" xmlns:w15="http://schemas.microsoft.com/office/word/2012/wordml" mc:Ignorable="w14 w15">
+<w:styles xmlns:mc="http://schemas.openxmlformats.org/markup-compatibility/2006" xmlns:r="http://schemas.openxmlformats.org/officeDocument/2006/relationships" xmlns:w="http://schemas.openxmlformats.org/wordprocessingml/2006/main" xmlns:w14="http://schemas.microsoft.com/office/word/2010/wordml" xmlns:w15="http://schemas.microsoft.com/office/word/2012/wordml" xmlns:w16cid="http://schemas.microsoft.com/office/word/2016/wordml/cid" xmlns:w16se="http://schemas.microsoft.com/office/word/2015/wordml/symex" mc:Ignorable="w14 w15 w16se w16cid">
   <w:docDefaults>
     <w:rPrDefault>
       <w:rPr>
@@ -1443,7 +1538,7 @@
       </w:pPr>
     </w:pPrDefault>
   </w:docDefaults>
-  <w:latentStyles w:defLockedState="0" w:defUIPriority="99" w:defSemiHidden="0" w:defUnhideWhenUsed="0" w:defQFormat="0" w:count="371">
+  <w:latentStyles w:defLockedState="0" w:defUIPriority="99" w:defSemiHidden="0" w:defUnhideWhenUsed="0" w:defQFormat="0" w:count="375">
     <w:lsdException w:name="Normal" w:uiPriority="0" w:qFormat="1"/>
     <w:lsdException w:name="heading 1" w:uiPriority="9" w:qFormat="1"/>
     <w:lsdException w:name="heading 2" w:semiHidden="1" w:uiPriority="9" w:unhideWhenUsed="1" w:qFormat="1"/>
@@ -1549,7 +1644,6 @@
     <w:lsdException w:name="HTML Sample" w:semiHidden="1" w:unhideWhenUsed="1"/>
     <w:lsdException w:name="HTML Typewriter" w:semiHidden="1" w:unhideWhenUsed="1"/>
     <w:lsdException w:name="HTML Variable" w:semiHidden="1" w:unhideWhenUsed="1"/>
-    <w:lsdException w:name="Normal Table" w:semiHidden="1" w:unhideWhenUsed="1"/>
     <w:lsdException w:name="annotation subject" w:semiHidden="1" w:unhideWhenUsed="1"/>
     <w:lsdException w:name="No List" w:semiHidden="1" w:unhideWhenUsed="1"/>
     <w:lsdException w:name="Outline List 1" w:semiHidden="1" w:unhideWhenUsed="1"/>
@@ -1593,10 +1687,8 @@
     <w:lsdException w:name="Table Elegant" w:semiHidden="1" w:unhideWhenUsed="1"/>
     <w:lsdException w:name="Table Professional" w:semiHidden="1" w:unhideWhenUsed="1"/>
     <w:lsdException w:name="Table Subtle 1" w:semiHidden="1" w:unhideWhenUsed="1"/>
-    <w:lsdException w:name="Table Subtle 2" w:semiHidden="1" w:unhideWhenUsed="1"/>
     <w:lsdException w:name="Table Web 1" w:semiHidden="1" w:unhideWhenUsed="1"/>
     <w:lsdException w:name="Table Web 2" w:semiHidden="1" w:unhideWhenUsed="1"/>
-    <w:lsdException w:name="Table Web 3" w:semiHidden="1" w:unhideWhenUsed="1"/>
     <w:lsdException w:name="Balloon Text" w:semiHidden="1" w:unhideWhenUsed="1"/>
     <w:lsdException w:name="Table Grid" w:uiPriority="39"/>
     <w:lsdException w:name="Table Theme" w:semiHidden="1" w:unhideWhenUsed="1"/>
@@ -1815,6 +1907,10 @@
     <w:lsdException w:name="List Table 5 Dark Accent 6" w:uiPriority="50"/>
     <w:lsdException w:name="List Table 6 Colorful Accent 6" w:uiPriority="51"/>
     <w:lsdException w:name="List Table 7 Colorful Accent 6" w:uiPriority="52"/>
+    <w:lsdException w:name="Mention" w:semiHidden="1" w:unhideWhenUsed="1"/>
+    <w:lsdException w:name="Smart Hyperlink" w:semiHidden="1" w:unhideWhenUsed="1"/>
+    <w:lsdException w:name="Hashtag" w:semiHidden="1" w:unhideWhenUsed="1"/>
+    <w:lsdException w:name="Unresolved Mention" w:semiHidden="1" w:unhideWhenUsed="1"/>
   </w:latentStyles>
   <w:style w:type="paragraph" w:default="1" w:styleId="Standaard">
     <w:name w:val="Normal"/>
@@ -2383,7 +2479,7 @@
 </file>
 
 <file path=word/glossary/document.xml><?xml version="1.0" encoding="utf-8"?>
-<w:glossaryDocument xmlns:wpc="http://schemas.microsoft.com/office/word/2010/wordprocessingCanvas" xmlns:mc="http://schemas.openxmlformats.org/markup-compatibility/2006" xmlns:o="urn:schemas-microsoft-com:office:office" xmlns:r="http://schemas.openxmlformats.org/officeDocument/2006/relationships" xmlns:m="http://schemas.openxmlformats.org/officeDocument/2006/math" xmlns:v="urn:schemas-microsoft-com:vml" xmlns:wp14="http://schemas.microsoft.com/office/word/2010/wordprocessingDrawing" xmlns:wp="http://schemas.openxmlformats.org/drawingml/2006/wordprocessingDrawing" xmlns:w10="urn:schemas-microsoft-com:office:word" xmlns:w="http://schemas.openxmlformats.org/wordprocessingml/2006/main" xmlns:w14="http://schemas.microsoft.com/office/word/2010/wordml" xmlns:w15="http://schemas.microsoft.com/office/word/2012/wordml" xmlns:wpg="http://schemas.microsoft.com/office/word/2010/wordprocessingGroup" xmlns:wpi="http://schemas.microsoft.com/office/word/2010/wordprocessingInk" xmlns:wne="http://schemas.microsoft.com/office/word/2006/wordml" xmlns:wps="http://schemas.microsoft.com/office/word/2010/wordprocessingShape" mc:Ignorable="w14 w15 wp14">
+<w:glossaryDocument xmlns:wpc="http://schemas.microsoft.com/office/word/2010/wordprocessingCanvas" xmlns:cx="http://schemas.microsoft.com/office/drawing/2014/chartex" xmlns:cx1="http://schemas.microsoft.com/office/drawing/2015/9/8/chartex" xmlns:cx2="http://schemas.microsoft.com/office/drawing/2015/10/21/chartex" xmlns:cx3="http://schemas.microsoft.com/office/drawing/2016/5/9/chartex" xmlns:cx4="http://schemas.microsoft.com/office/drawing/2016/5/10/chartex" xmlns:cx5="http://schemas.microsoft.com/office/drawing/2016/5/11/chartex" xmlns:cx6="http://schemas.microsoft.com/office/drawing/2016/5/12/chartex" xmlns:cx7="http://schemas.microsoft.com/office/drawing/2016/5/13/chartex" xmlns:cx8="http://schemas.microsoft.com/office/drawing/2016/5/14/chartex" xmlns:mc="http://schemas.openxmlformats.org/markup-compatibility/2006" xmlns:aink="http://schemas.microsoft.com/office/drawing/2016/ink" xmlns:am3d="http://schemas.microsoft.com/office/drawing/2017/model3d" xmlns:o="urn:schemas-microsoft-com:office:office" xmlns:r="http://schemas.openxmlformats.org/officeDocument/2006/relationships" xmlns:m="http://schemas.openxmlformats.org/officeDocument/2006/math" xmlns:v="urn:schemas-microsoft-com:vml" xmlns:wp14="http://schemas.microsoft.com/office/word/2010/wordprocessingDrawing" xmlns:wp="http://schemas.openxmlformats.org/drawingml/2006/wordprocessingDrawing" xmlns:w10="urn:schemas-microsoft-com:office:word" xmlns:w="http://schemas.openxmlformats.org/wordprocessingml/2006/main" xmlns:w14="http://schemas.microsoft.com/office/word/2010/wordml" xmlns:w15="http://schemas.microsoft.com/office/word/2012/wordml" xmlns:w16cid="http://schemas.microsoft.com/office/word/2016/wordml/cid" xmlns:w16se="http://schemas.microsoft.com/office/word/2015/wordml/symex" xmlns:wpg="http://schemas.microsoft.com/office/word/2010/wordprocessingGroup" xmlns:wpi="http://schemas.microsoft.com/office/word/2010/wordprocessingInk" xmlns:wne="http://schemas.microsoft.com/office/word/2006/wordml" xmlns:wps="http://schemas.microsoft.com/office/word/2010/wordprocessingShape" mc:Ignorable="w14 w15 w16se w16cid wp14">
   <w:docParts>
     <w:docPart>
       <w:docPartPr>
@@ -2409,7 +2505,7 @@
             <w:rPr>
               <w:rFonts w:asciiTheme="majorHAnsi" w:eastAsiaTheme="majorEastAsia" w:hAnsiTheme="majorHAnsi" w:cstheme="majorBidi"/>
               <w:caps/>
-              <w:color w:val="5B9BD5" w:themeColor="accent1"/>
+              <w:color w:val="4472C4" w:themeColor="accent1"/>
               <w:sz w:val="80"/>
               <w:szCs w:val="80"/>
               <w:lang w:val="nl-NL"/>
@@ -2441,7 +2537,7 @@
           </w:pPr>
           <w:r>
             <w:rPr>
-              <w:color w:val="5B9BD5" w:themeColor="accent1"/>
+              <w:color w:val="4472C4" w:themeColor="accent1"/>
               <w:sz w:val="28"/>
               <w:szCs w:val="28"/>
               <w:lang w:val="nl-NL"/>
@@ -2456,7 +2552,7 @@
 </file>
 
 <file path=word/glossary/fontTable.xml><?xml version="1.0" encoding="utf-8"?>
-<w:fonts xmlns:mc="http://schemas.openxmlformats.org/markup-compatibility/2006" xmlns:r="http://schemas.openxmlformats.org/officeDocument/2006/relationships" xmlns:w="http://schemas.openxmlformats.org/wordprocessingml/2006/main" xmlns:w14="http://schemas.microsoft.com/office/word/2010/wordml" xmlns:w15="http://schemas.microsoft.com/office/word/2012/wordml" mc:Ignorable="w14 w15">
+<w:fonts xmlns:mc="http://schemas.openxmlformats.org/markup-compatibility/2006" xmlns:r="http://schemas.openxmlformats.org/officeDocument/2006/relationships" xmlns:w="http://schemas.openxmlformats.org/wordprocessingml/2006/main" xmlns:w14="http://schemas.microsoft.com/office/word/2010/wordml" xmlns:w15="http://schemas.microsoft.com/office/word/2012/wordml" xmlns:w16cid="http://schemas.microsoft.com/office/word/2016/wordml/cid" xmlns:w16se="http://schemas.microsoft.com/office/word/2015/wordml/symex" mc:Ignorable="w14 w15 w16se w16cid">
   <w:font w:name="Times New Roman">
     <w:panose1 w:val="02020603050405020304"/>
     <w:charset w:val="00"/>
@@ -2482,7 +2578,7 @@
 </file>
 
 <file path=word/glossary/settings.xml><?xml version="1.0" encoding="utf-8"?>
-<w:settings xmlns:mc="http://schemas.openxmlformats.org/markup-compatibility/2006" xmlns:o="urn:schemas-microsoft-com:office:office" xmlns:r="http://schemas.openxmlformats.org/officeDocument/2006/relationships" xmlns:m="http://schemas.openxmlformats.org/officeDocument/2006/math" xmlns:v="urn:schemas-microsoft-com:vml" xmlns:w10="urn:schemas-microsoft-com:office:word" xmlns:w="http://schemas.openxmlformats.org/wordprocessingml/2006/main" xmlns:w14="http://schemas.microsoft.com/office/word/2010/wordml" xmlns:w15="http://schemas.microsoft.com/office/word/2012/wordml" xmlns:sl="http://schemas.openxmlformats.org/schemaLibrary/2006/main" mc:Ignorable="w14 w15">
+<w:settings xmlns:mc="http://schemas.openxmlformats.org/markup-compatibility/2006" xmlns:o="urn:schemas-microsoft-com:office:office" xmlns:r="http://schemas.openxmlformats.org/officeDocument/2006/relationships" xmlns:m="http://schemas.openxmlformats.org/officeDocument/2006/math" xmlns:v="urn:schemas-microsoft-com:vml" xmlns:w10="urn:schemas-microsoft-com:office:word" xmlns:w="http://schemas.openxmlformats.org/wordprocessingml/2006/main" xmlns:w14="http://schemas.microsoft.com/office/word/2010/wordml" xmlns:w15="http://schemas.microsoft.com/office/word/2012/wordml" xmlns:w16cid="http://schemas.microsoft.com/office/word/2016/wordml/cid" xmlns:w16se="http://schemas.microsoft.com/office/word/2015/wordml/symex" xmlns:sl="http://schemas.openxmlformats.org/schemaLibrary/2006/main" mc:Ignorable="w14 w15 w16se w16cid">
   <w:view w:val="normal"/>
   <w:defaultTabStop w:val="720"/>
   <w:hyphenationZone w:val="425"/>
@@ -2494,6 +2590,7 @@
     <w:compatSetting w:name="enableOpenTypeFeatures" w:uri="http://schemas.microsoft.com/office/word" w:val="1"/>
     <w:compatSetting w:name="doNotFlipMirrorIndents" w:uri="http://schemas.microsoft.com/office/word" w:val="1"/>
     <w:compatSetting w:name="differentiateMultirowTableHeaders" w:uri="http://schemas.microsoft.com/office/word" w:val="1"/>
+    <w:compatSetting w:name="useWord2013TrackBottomHyphenation" w:uri="http://schemas.microsoft.com/office/word" w:val="1"/>
   </w:compat>
   <w:rsids>
     <w:rsidRoot w:val="002A7B46"/>
@@ -2515,6 +2612,7 @@
     <w:rsid w:val="007C41A5"/>
     <w:rsid w:val="008C653D"/>
     <w:rsid w:val="0091071C"/>
+    <w:rsid w:val="009F13F0"/>
     <w:rsid w:val="00A314C5"/>
     <w:rsid w:val="00A633B5"/>
     <w:rsid w:val="00AD703C"/>
@@ -2538,14 +2636,14 @@
   </m:mathPr>
   <w:themeFontLang w:val="en-US"/>
   <w:clrSchemeMapping w:bg1="light1" w:t1="dark1" w:bg2="light2" w:t2="dark2" w:accent1="accent1" w:accent2="accent2" w:accent3="accent3" w:accent4="accent4" w:accent5="accent5" w:accent6="accent6" w:hyperlink="hyperlink" w:followedHyperlink="followedHyperlink"/>
-  <w:decimalSymbol w:val=","/>
-  <w:listSeparator w:val=";"/>
+  <w:decimalSymbol w:val="."/>
+  <w:listSeparator w:val=","/>
   <w15:chartTrackingRefBased/>
 </w:settings>
 </file>
 
 <file path=word/glossary/styles.xml><?xml version="1.0" encoding="utf-8"?>
-<w:styles xmlns:mc="http://schemas.openxmlformats.org/markup-compatibility/2006" xmlns:r="http://schemas.openxmlformats.org/officeDocument/2006/relationships" xmlns:w="http://schemas.openxmlformats.org/wordprocessingml/2006/main" xmlns:w14="http://schemas.microsoft.com/office/word/2010/wordml" xmlns:w15="http://schemas.microsoft.com/office/word/2012/wordml" mc:Ignorable="w14 w15">
+<w:styles xmlns:mc="http://schemas.openxmlformats.org/markup-compatibility/2006" xmlns:r="http://schemas.openxmlformats.org/officeDocument/2006/relationships" xmlns:w="http://schemas.openxmlformats.org/wordprocessingml/2006/main" xmlns:w14="http://schemas.microsoft.com/office/word/2010/wordml" xmlns:w15="http://schemas.microsoft.com/office/word/2012/wordml" xmlns:w16cid="http://schemas.microsoft.com/office/word/2016/wordml/cid" xmlns:w16se="http://schemas.microsoft.com/office/word/2015/wordml/symex" mc:Ignorable="w14 w15 w16se w16cid">
   <w:docDefaults>
     <w:rPrDefault>
       <w:rPr>
@@ -2561,7 +2659,7 @@
       </w:pPr>
     </w:pPrDefault>
   </w:docDefaults>
-  <w:latentStyles w:defLockedState="0" w:defUIPriority="99" w:defSemiHidden="0" w:defUnhideWhenUsed="0" w:defQFormat="0" w:count="371">
+  <w:latentStyles w:defLockedState="0" w:defUIPriority="99" w:defSemiHidden="0" w:defUnhideWhenUsed="0" w:defQFormat="0" w:count="375">
     <w:lsdException w:name="Normal" w:uiPriority="0" w:qFormat="1"/>
     <w:lsdException w:name="heading 1" w:uiPriority="9" w:qFormat="1"/>
     <w:lsdException w:name="heading 2" w:semiHidden="1" w:uiPriority="9" w:unhideWhenUsed="1" w:qFormat="1"/>
@@ -2667,7 +2765,6 @@
     <w:lsdException w:name="HTML Sample" w:semiHidden="1" w:unhideWhenUsed="1"/>
     <w:lsdException w:name="HTML Typewriter" w:semiHidden="1" w:unhideWhenUsed="1"/>
     <w:lsdException w:name="HTML Variable" w:semiHidden="1" w:unhideWhenUsed="1"/>
-    <w:lsdException w:name="Normal Table" w:semiHidden="1" w:unhideWhenUsed="1"/>
     <w:lsdException w:name="annotation subject" w:semiHidden="1" w:unhideWhenUsed="1"/>
     <w:lsdException w:name="No List" w:semiHidden="1" w:unhideWhenUsed="1"/>
     <w:lsdException w:name="Outline List 1" w:semiHidden="1" w:unhideWhenUsed="1"/>
@@ -2711,10 +2808,8 @@
     <w:lsdException w:name="Table Elegant" w:semiHidden="1" w:unhideWhenUsed="1"/>
     <w:lsdException w:name="Table Professional" w:semiHidden="1" w:unhideWhenUsed="1"/>
     <w:lsdException w:name="Table Subtle 1" w:semiHidden="1" w:unhideWhenUsed="1"/>
-    <w:lsdException w:name="Table Subtle 2" w:semiHidden="1" w:unhideWhenUsed="1"/>
     <w:lsdException w:name="Table Web 1" w:semiHidden="1" w:unhideWhenUsed="1"/>
     <w:lsdException w:name="Table Web 2" w:semiHidden="1" w:unhideWhenUsed="1"/>
-    <w:lsdException w:name="Table Web 3" w:semiHidden="1" w:unhideWhenUsed="1"/>
     <w:lsdException w:name="Balloon Text" w:semiHidden="1" w:unhideWhenUsed="1"/>
     <w:lsdException w:name="Table Grid" w:uiPriority="39"/>
     <w:lsdException w:name="Table Theme" w:semiHidden="1" w:unhideWhenUsed="1"/>
@@ -2933,6 +3028,10 @@
     <w:lsdException w:name="List Table 5 Dark Accent 6" w:uiPriority="50"/>
     <w:lsdException w:name="List Table 6 Colorful Accent 6" w:uiPriority="51"/>
     <w:lsdException w:name="List Table 7 Colorful Accent 6" w:uiPriority="52"/>
+    <w:lsdException w:name="Mention" w:semiHidden="1" w:unhideWhenUsed="1"/>
+    <w:lsdException w:name="Smart Hyperlink" w:semiHidden="1" w:unhideWhenUsed="1"/>
+    <w:lsdException w:name="Hashtag" w:semiHidden="1" w:unhideWhenUsed="1"/>
+    <w:lsdException w:name="Unresolved Mention" w:semiHidden="1" w:unhideWhenUsed="1"/>
   </w:latentStyles>
   <w:style w:type="paragraph" w:default="1" w:styleId="Standaard">
     <w:name w:val="Normal"/>
@@ -2985,7 +3084,7 @@
 </file>
 
 <file path=word/glossary/webSettings.xml><?xml version="1.0" encoding="utf-8"?>
-<w:webSettings xmlns:mc="http://schemas.openxmlformats.org/markup-compatibility/2006" xmlns:r="http://schemas.openxmlformats.org/officeDocument/2006/relationships" xmlns:w="http://schemas.openxmlformats.org/wordprocessingml/2006/main" xmlns:w14="http://schemas.microsoft.com/office/word/2010/wordml" xmlns:w15="http://schemas.microsoft.com/office/word/2012/wordml" mc:Ignorable="w14 w15">
+<w:webSettings xmlns:mc="http://schemas.openxmlformats.org/markup-compatibility/2006" xmlns:r="http://schemas.openxmlformats.org/officeDocument/2006/relationships" xmlns:w="http://schemas.openxmlformats.org/wordprocessingml/2006/main" xmlns:w14="http://schemas.microsoft.com/office/word/2010/wordml" xmlns:w15="http://schemas.microsoft.com/office/word/2012/wordml" xmlns:w16cid="http://schemas.microsoft.com/office/word/2016/wordml/cid" xmlns:w16se="http://schemas.microsoft.com/office/word/2015/wordml/symex" mc:Ignorable="w14 w15 w16se w16cid">
   <w:optimizeForBrowser/>
   <w:allowPNG/>
 </w:webSettings>
@@ -3310,7 +3409,7 @@
 </file>
 
 <file path=customXml/itemProps2.xml><?xml version="1.0" encoding="utf-8"?>
-<ds:datastoreItem xmlns:ds="http://schemas.openxmlformats.org/officeDocument/2006/customXml" ds:itemID="{B139FB46-6142-4076-ADF1-47A2C0399346}">
+<ds:datastoreItem xmlns:ds="http://schemas.openxmlformats.org/officeDocument/2006/customXml" ds:itemID="{8EE70EF3-93D2-49DD-BAB9-8A572B4BF0DE}">
   <ds:schemaRefs>
     <ds:schemaRef ds:uri="http://schemas.openxmlformats.org/officeDocument/2006/bibliography"/>
   </ds:schemaRefs>

</xml_diff>